<commit_message>
Add the recent version of my internship report!
</commit_message>
<xml_diff>
--- a/Internship Report - Isabel Soares.docx
+++ b/Internship Report - Isabel Soares.docx
@@ -11,34 +11,23 @@
           <w:u w:val="single"/>
         </w:rPr>
       </w:pPr>
-      <w:proofErr w:type="spellStart"/>
       <w:r>
         <w:rPr>
           <w:b/>
           <w:sz w:val="44"/>
           <w:u w:val="single"/>
         </w:rPr>
-        <w:t>Internship</w:t>
-      </w:r>
-      <w:proofErr w:type="spellEnd"/>
+        <w:t xml:space="preserve">Internship </w:t>
+      </w:r>
       <w:r>
         <w:rPr>
           <w:b/>
           <w:sz w:val="44"/>
           <w:u w:val="single"/>
-        </w:rPr>
-        <w:t xml:space="preserve"> </w:t>
-      </w:r>
-      <w:proofErr w:type="spellStart"/>
-      <w:r>
-        <w:rPr>
-          <w:b/>
-          <w:sz w:val="44"/>
-          <w:u w:val="single"/>
+          <w:lang w:val="en-US"/>
         </w:rPr>
         <w:t>Report</w:t>
       </w:r>
-      <w:proofErr w:type="spellEnd"/>
       <w:r>
         <w:rPr>
           <w:b/>
@@ -56,20 +45,20 @@
           <w:numId w:val="1"/>
         </w:numPr>
         <w:rPr>
-          <w:sz w:val="32"/>
-          <w:lang w:val="en-US"/>
-        </w:rPr>
-      </w:pPr>
-      <w:r>
-        <w:rPr>
-          <w:sz w:val="32"/>
+          <w:sz w:val="36"/>
+          <w:lang w:val="en-US"/>
+        </w:rPr>
+      </w:pPr>
+      <w:r>
+        <w:rPr>
+          <w:sz w:val="36"/>
           <w:lang w:val="en-US"/>
         </w:rPr>
         <w:t>Solutions found</w:t>
       </w:r>
       <w:r>
         <w:rPr>
-          <w:sz w:val="32"/>
+          <w:sz w:val="36"/>
           <w:lang w:val="en-US"/>
         </w:rPr>
         <w:t xml:space="preserve"> to generate a chatbot:</w:t>
@@ -92,6 +81,7 @@
           <w:numId w:val="1"/>
         </w:numPr>
         <w:rPr>
+          <w:sz w:val="20"/>
           <w:lang w:val="en-US"/>
         </w:rPr>
       </w:pPr>
@@ -99,7 +89,7 @@
       <w:r>
         <w:rPr>
           <w:b/>
-          <w:sz w:val="36"/>
+          <w:sz w:val="32"/>
           <w:lang w:val="en-US"/>
         </w:rPr>
         <w:t>ChatterBot</w:t>
@@ -823,19 +813,8 @@
           <w:szCs w:val="24"/>
           <w:lang w:val="en-US"/>
         </w:rPr>
-        <w:t xml:space="preserve">: </w:t>
-      </w:r>
-    </w:p>
-    <w:p>
-      <w:pPr>
-        <w:ind w:left="1080"/>
-        <w:jc w:val="both"/>
-        <w:rPr>
-          <w:sz w:val="24"/>
-          <w:szCs w:val="24"/>
-          <w:lang w:val="en-US"/>
-        </w:rPr>
-      </w:pPr>
+        <w:t>:</w:t>
+      </w:r>
     </w:p>
     <w:p>
       <w:pPr>
@@ -944,26 +923,26 @@
           <w:szCs w:val="24"/>
           <w:lang w:val="en-US"/>
         </w:rPr>
+        <w:t>the likeliness of an input statement to fit into a category that known statements are a part of.</w:t>
+      </w:r>
+    </w:p>
+    <w:p>
+      <w:pPr>
+        <w:ind w:left="1080" w:firstLine="708"/>
+        <w:jc w:val="both"/>
+        <w:rPr>
+          <w:sz w:val="24"/>
+          <w:szCs w:val="24"/>
+          <w:lang w:val="en-US"/>
+        </w:rPr>
+      </w:pPr>
+      <w:r>
+        <w:rPr>
+          <w:sz w:val="24"/>
+          <w:szCs w:val="24"/>
+          <w:lang w:val="en-US"/>
+        </w:rPr>
         <w:lastRenderedPageBreak/>
-        <w:t>the likeliness of an input statement to fit into a category that known statements are a part of.</w:t>
-      </w:r>
-    </w:p>
-    <w:p>
-      <w:pPr>
-        <w:ind w:left="1080" w:firstLine="708"/>
-        <w:jc w:val="both"/>
-        <w:rPr>
-          <w:sz w:val="24"/>
-          <w:szCs w:val="24"/>
-          <w:lang w:val="en-US"/>
-        </w:rPr>
-      </w:pPr>
-      <w:r>
-        <w:rPr>
-          <w:sz w:val="24"/>
-          <w:szCs w:val="24"/>
-          <w:lang w:val="en-US"/>
-        </w:rPr>
         <w:t xml:space="preserve">[Classification Algorithm] </w:t>
       </w:r>
     </w:p>
@@ -1037,7 +1016,7 @@
           <w:lang w:val="en-US"/>
         </w:rPr>
         <w:drawing>
-          <wp:inline distT="0" distB="0" distL="0" distR="0" wp14:anchorId="1D13EF94" wp14:editId="20DAC4E1">
+          <wp:inline distT="0" distB="0" distL="0" distR="0" wp14:anchorId="32A661C3" wp14:editId="340144BE">
             <wp:extent cx="4477589" cy="4578350"/>
             <wp:effectExtent l="0" t="0" r="0" b="0"/>
             <wp:docPr id="1" name="Picture 1"/>
@@ -1134,15 +1113,6 @@
     </w:p>
     <w:p>
       <w:pPr>
-        <w:rPr>
-          <w:b/>
-          <w:sz w:val="24"/>
-          <w:lang w:val="en-US"/>
-        </w:rPr>
-      </w:pPr>
-    </w:p>
-    <w:p>
-      <w:pPr>
         <w:pStyle w:val="ListParagraph"/>
         <w:ind w:left="1440"/>
         <w:rPr>
@@ -1160,14 +1130,14 @@
         </w:numPr>
         <w:rPr>
           <w:b/>
-          <w:sz w:val="40"/>
+          <w:sz w:val="32"/>
           <w:lang w:val="en-US"/>
         </w:rPr>
       </w:pPr>
       <w:r>
         <w:rPr>
           <w:b/>
-          <w:sz w:val="40"/>
+          <w:sz w:val="32"/>
           <w:lang w:val="en-US"/>
         </w:rPr>
         <w:t>Rasa</w:t>
@@ -1316,7 +1286,6 @@
           <w:u w:val="none"/>
           <w:lang w:val="en-US"/>
         </w:rPr>
-        <w:lastRenderedPageBreak/>
         <w:tab/>
         <w:t>Note: I needed to use administrator permissions, because Anaconda did not work without it.</w:t>
       </w:r>
@@ -1336,6 +1305,7 @@
           <w:sz w:val="24"/>
           <w:lang w:val="en-US"/>
         </w:rPr>
+        <w:lastRenderedPageBreak/>
         <w:t>I started to understand the documentation but, in my opinion, it is more useful to watch these videos from the Rasa YouTube Channel, although they show an old version (the main changes between the versions are in the format used, which was previously on Markdown and now is on YAML and the last version is easier and simpler than first, regarding to the policies and pipeline):</w:t>
       </w:r>
       <w:hyperlink r:id="rId15" w:history="1">
@@ -2137,15 +2107,7 @@
           <w:sz w:val="24"/>
           <w:lang w:val="en-US"/>
         </w:rPr>
-        <w:t xml:space="preserve"> and the code is here (also very useful to understand how Rasa works with </w:t>
-      </w:r>
-      <w:r>
-        <w:rPr>
-          <w:sz w:val="24"/>
-          <w:lang w:val="en-US"/>
-        </w:rPr>
-        <w:lastRenderedPageBreak/>
-        <w:t>this example):</w:t>
+        <w:t xml:space="preserve"> and the code is here (also very useful to understand how Rasa works with this example):</w:t>
       </w:r>
       <w:r>
         <w:rPr>
@@ -2442,6 +2404,19 @@
     <w:p>
       <w:pPr>
         <w:pStyle w:val="ListParagraph"/>
+        <w:ind w:left="1800"/>
+        <w:jc w:val="both"/>
+        <w:rPr>
+          <w:i/>
+          <w:sz w:val="24"/>
+          <w:szCs w:val="24"/>
+          <w:lang w:val="en-US"/>
+        </w:rPr>
+      </w:pPr>
+    </w:p>
+    <w:p>
+      <w:pPr>
+        <w:pStyle w:val="ListParagraph"/>
         <w:keepNext/>
         <w:ind w:left="1440"/>
       </w:pPr>
@@ -2451,7 +2426,7 @@
           <w:lang w:val="en-US"/>
         </w:rPr>
         <w:drawing>
-          <wp:inline distT="0" distB="0" distL="0" distR="0" wp14:anchorId="217941FA" wp14:editId="43E4CD4A">
+          <wp:inline distT="0" distB="0" distL="0" distR="0" wp14:anchorId="2FB6EAC4" wp14:editId="17592E75">
             <wp:extent cx="4946019" cy="2783711"/>
             <wp:effectExtent l="0" t="0" r="6985" b="0"/>
             <wp:docPr id="3" name="Picture 3"/>
@@ -2525,7 +2500,7 @@
           <w:noProof/>
           <w:lang w:val="en-US"/>
         </w:rPr>
-        <w:t>3</w:t>
+        <w:t>2</w:t>
       </w:r>
       <w:r>
         <w:fldChar w:fldCharType="end"/>
@@ -2595,6 +2570,17 @@
           <w:i/>
           <w:sz w:val="24"/>
           <w:szCs w:val="24"/>
+          <w:lang w:val="en-US"/>
+        </w:rPr>
+      </w:pPr>
+    </w:p>
+    <w:p>
+      <w:pPr>
+        <w:ind w:left="1080"/>
+        <w:jc w:val="both"/>
+        <w:rPr>
+          <w:b/>
+          <w:sz w:val="28"/>
           <w:lang w:val="en-US"/>
         </w:rPr>
       </w:pPr>
@@ -2777,6 +2763,18 @@
         <w:rPr>
           <w:sz w:val="24"/>
           <w:szCs w:val="24"/>
+          <w:u w:val="single"/>
+          <w:lang w:val="en-US"/>
+        </w:rPr>
+      </w:pPr>
+    </w:p>
+    <w:p>
+      <w:pPr>
+        <w:ind w:left="1068"/>
+        <w:jc w:val="both"/>
+        <w:rPr>
+          <w:sz w:val="24"/>
+          <w:szCs w:val="24"/>
           <w:lang w:val="en-US"/>
         </w:rPr>
       </w:pPr>
@@ -2839,7 +2837,7 @@
           <w:ilvl w:val="0"/>
           <w:numId w:val="10"/>
         </w:numPr>
-        <w:ind w:left="1428"/>
+        <w:ind w:left="1788"/>
         <w:jc w:val="both"/>
         <w:rPr>
           <w:sz w:val="24"/>
@@ -2863,7 +2861,7 @@
           <w:ilvl w:val="0"/>
           <w:numId w:val="10"/>
         </w:numPr>
-        <w:ind w:left="1428"/>
+        <w:ind w:left="1788"/>
         <w:jc w:val="both"/>
         <w:rPr>
           <w:sz w:val="24"/>
@@ -2887,7 +2885,7 @@
           <w:ilvl w:val="0"/>
           <w:numId w:val="10"/>
         </w:numPr>
-        <w:ind w:left="1428"/>
+        <w:ind w:left="1788"/>
         <w:jc w:val="both"/>
         <w:rPr>
           <w:sz w:val="24"/>
@@ -2911,7 +2909,7 @@
           <w:ilvl w:val="0"/>
           <w:numId w:val="10"/>
         </w:numPr>
-        <w:ind w:left="1428"/>
+        <w:ind w:left="1788"/>
         <w:jc w:val="both"/>
         <w:rPr>
           <w:sz w:val="24"/>
@@ -2935,7 +2933,7 @@
           <w:ilvl w:val="0"/>
           <w:numId w:val="10"/>
         </w:numPr>
-        <w:ind w:left="1428"/>
+        <w:ind w:left="1788"/>
         <w:jc w:val="both"/>
         <w:rPr>
           <w:sz w:val="24"/>
@@ -2959,7 +2957,7 @@
           <w:ilvl w:val="0"/>
           <w:numId w:val="10"/>
         </w:numPr>
-        <w:ind w:left="1428"/>
+        <w:ind w:left="1788"/>
         <w:jc w:val="both"/>
         <w:rPr>
           <w:sz w:val="24"/>
@@ -2983,7 +2981,7 @@
           <w:ilvl w:val="0"/>
           <w:numId w:val="10"/>
         </w:numPr>
-        <w:ind w:left="1428"/>
+        <w:ind w:left="1788"/>
         <w:jc w:val="both"/>
         <w:rPr>
           <w:sz w:val="24"/>
@@ -3007,7 +3005,7 @@
           <w:ilvl w:val="0"/>
           <w:numId w:val="10"/>
         </w:numPr>
-        <w:ind w:left="1428"/>
+        <w:ind w:left="1788"/>
         <w:jc w:val="both"/>
         <w:rPr>
           <w:sz w:val="24"/>
@@ -3031,7 +3029,7 @@
           <w:ilvl w:val="0"/>
           <w:numId w:val="10"/>
         </w:numPr>
-        <w:ind w:left="1428"/>
+        <w:ind w:left="1788"/>
         <w:jc w:val="both"/>
         <w:rPr>
           <w:sz w:val="24"/>
@@ -3055,7 +3053,7 @@
           <w:ilvl w:val="0"/>
           <w:numId w:val="10"/>
         </w:numPr>
-        <w:ind w:left="1428"/>
+        <w:ind w:left="1788"/>
         <w:jc w:val="both"/>
         <w:rPr>
           <w:sz w:val="24"/>
@@ -3079,7 +3077,7 @@
           <w:ilvl w:val="0"/>
           <w:numId w:val="10"/>
         </w:numPr>
-        <w:ind w:left="1428"/>
+        <w:ind w:left="1788"/>
         <w:jc w:val="both"/>
         <w:rPr>
           <w:sz w:val="24"/>
@@ -3103,7 +3101,7 @@
           <w:ilvl w:val="0"/>
           <w:numId w:val="10"/>
         </w:numPr>
-        <w:ind w:left="1428"/>
+        <w:ind w:left="1788"/>
         <w:jc w:val="both"/>
         <w:rPr>
           <w:sz w:val="24"/>
@@ -3127,7 +3125,7 @@
           <w:ilvl w:val="0"/>
           <w:numId w:val="10"/>
         </w:numPr>
-        <w:ind w:left="1428"/>
+        <w:ind w:left="1788"/>
         <w:jc w:val="both"/>
         <w:rPr>
           <w:sz w:val="24"/>
@@ -3151,7 +3149,7 @@
           <w:ilvl w:val="0"/>
           <w:numId w:val="10"/>
         </w:numPr>
-        <w:ind w:left="1428"/>
+        <w:ind w:left="1788"/>
         <w:jc w:val="both"/>
         <w:rPr>
           <w:sz w:val="24"/>
@@ -3175,7 +3173,7 @@
           <w:ilvl w:val="0"/>
           <w:numId w:val="10"/>
         </w:numPr>
-        <w:ind w:left="1428"/>
+        <w:ind w:left="1788"/>
         <w:jc w:val="both"/>
         <w:rPr>
           <w:sz w:val="24"/>
@@ -3199,7 +3197,7 @@
           <w:ilvl w:val="0"/>
           <w:numId w:val="10"/>
         </w:numPr>
-        <w:ind w:left="1428"/>
+        <w:ind w:left="1788"/>
         <w:jc w:val="both"/>
         <w:rPr>
           <w:sz w:val="24"/>
@@ -3218,7 +3216,7 @@
     </w:p>
     <w:p>
       <w:pPr>
-        <w:ind w:left="708"/>
+        <w:ind w:left="1068"/>
         <w:jc w:val="both"/>
         <w:rPr>
           <w:sz w:val="24"/>
@@ -3259,7 +3257,7 @@
           <w:ilvl w:val="0"/>
           <w:numId w:val="11"/>
         </w:numPr>
-        <w:ind w:left="1428"/>
+        <w:ind w:left="1788"/>
         <w:jc w:val="both"/>
         <w:rPr>
           <w:sz w:val="24"/>
@@ -3283,7 +3281,7 @@
           <w:ilvl w:val="0"/>
           <w:numId w:val="11"/>
         </w:numPr>
-        <w:ind w:left="1428"/>
+        <w:ind w:left="1788"/>
         <w:jc w:val="both"/>
         <w:rPr>
           <w:sz w:val="24"/>
@@ -3307,7 +3305,7 @@
           <w:ilvl w:val="0"/>
           <w:numId w:val="11"/>
         </w:numPr>
-        <w:ind w:left="1428"/>
+        <w:ind w:left="1788"/>
         <w:jc w:val="both"/>
         <w:rPr>
           <w:sz w:val="24"/>
@@ -3331,7 +3329,7 @@
           <w:ilvl w:val="0"/>
           <w:numId w:val="11"/>
         </w:numPr>
-        <w:ind w:left="1428"/>
+        <w:ind w:left="1788"/>
         <w:jc w:val="both"/>
         <w:rPr>
           <w:sz w:val="24"/>
@@ -3355,7 +3353,7 @@
           <w:ilvl w:val="0"/>
           <w:numId w:val="11"/>
         </w:numPr>
-        <w:ind w:left="1428"/>
+        <w:ind w:left="1788"/>
         <w:jc w:val="both"/>
         <w:rPr>
           <w:sz w:val="24"/>
@@ -3379,7 +3377,7 @@
           <w:ilvl w:val="0"/>
           <w:numId w:val="11"/>
         </w:numPr>
-        <w:ind w:left="1428"/>
+        <w:ind w:left="1788"/>
         <w:jc w:val="both"/>
         <w:rPr>
           <w:sz w:val="24"/>
@@ -3403,7 +3401,7 @@
           <w:ilvl w:val="0"/>
           <w:numId w:val="11"/>
         </w:numPr>
-        <w:ind w:left="1428"/>
+        <w:ind w:left="1788"/>
         <w:jc w:val="both"/>
         <w:rPr>
           <w:sz w:val="24"/>
@@ -3419,17 +3417,6 @@
         </w:rPr>
         <w:t>Show me all negative insights.</w:t>
       </w:r>
-    </w:p>
-    <w:p>
-      <w:pPr>
-        <w:ind w:left="720"/>
-        <w:jc w:val="both"/>
-        <w:rPr>
-          <w:sz w:val="24"/>
-          <w:szCs w:val="24"/>
-          <w:lang w:val="en-US"/>
-        </w:rPr>
-      </w:pPr>
     </w:p>
     <w:p>
       <w:pPr>
@@ -3507,7 +3494,23 @@
           <w:szCs w:val="24"/>
           <w:lang w:val="en-US"/>
         </w:rPr>
-        <w:t xml:space="preserve"> format further the format presented below</w:t>
+        <w:t xml:space="preserve"> format </w:t>
+      </w:r>
+      <w:r>
+        <w:rPr>
+          <w:sz w:val="24"/>
+          <w:szCs w:val="24"/>
+          <w:lang w:val="en-US"/>
+        </w:rPr>
+        <w:t>from the one</w:t>
+      </w:r>
+      <w:r>
+        <w:rPr>
+          <w:sz w:val="24"/>
+          <w:szCs w:val="24"/>
+          <w:lang w:val="en-US"/>
+        </w:rPr>
+        <w:t xml:space="preserve"> presented below</w:t>
       </w:r>
       <w:r>
         <w:rPr>
@@ -3532,8 +3535,8 @@
           <w:lang w:val="en-US"/>
         </w:rPr>
         <w:drawing>
-          <wp:inline distT="0" distB="0" distL="0" distR="0" wp14:anchorId="0E51D250" wp14:editId="73FE0360">
-            <wp:extent cx="5658929" cy="3183148"/>
+          <wp:inline distT="0" distB="0" distL="0" distR="0" wp14:anchorId="5357FC65" wp14:editId="3177EEFC">
+            <wp:extent cx="5704627" cy="3208852"/>
             <wp:effectExtent l="0" t="0" r="0" b="0"/>
             <wp:docPr id="5" name="Picture 5"/>
             <wp:cNvGraphicFramePr>
@@ -3561,7 +3564,7 @@
                   <pic:spPr>
                     <a:xfrm>
                       <a:off x="0" y="0"/>
-                      <a:ext cx="5704627" cy="3208853"/>
+                      <a:ext cx="5704627" cy="3208852"/>
                     </a:xfrm>
                     <a:prstGeom prst="rect">
                       <a:avLst/>
@@ -3606,7 +3609,7 @@
           <w:noProof/>
           <w:lang w:val="en-US"/>
         </w:rPr>
-        <w:t>12</w:t>
+        <w:t>3</w:t>
       </w:r>
       <w:r>
         <w:fldChar w:fldCharType="end"/>
@@ -3615,7 +3618,19 @@
         <w:rPr>
           <w:lang w:val="en-US"/>
         </w:rPr>
-        <w:t xml:space="preserve"> - The bot answers questions about the obligations.</w:t>
+        <w:t xml:space="preserve"> - The bot answers questions about the obligations</w:t>
+      </w:r>
+      <w:r>
+        <w:rPr>
+          <w:lang w:val="en-US"/>
+        </w:rPr>
+        <w:t xml:space="preserve"> Part I</w:t>
+      </w:r>
+      <w:r>
+        <w:rPr>
+          <w:lang w:val="en-US"/>
+        </w:rPr>
+        <w:t>.</w:t>
       </w:r>
     </w:p>
     <w:p>
@@ -3631,8 +3646,8 @@
           <w:szCs w:val="24"/>
         </w:rPr>
         <w:drawing>
-          <wp:inline distT="0" distB="0" distL="0" distR="0" wp14:anchorId="72D4828B" wp14:editId="5DA0F452">
-            <wp:extent cx="5731369" cy="3223895"/>
+          <wp:inline distT="0" distB="0" distL="0" distR="0" wp14:anchorId="050858C1" wp14:editId="2B28D759">
+            <wp:extent cx="5731369" cy="3223894"/>
             <wp:effectExtent l="0" t="0" r="3175" b="0"/>
             <wp:docPr id="13" name="Picture 13"/>
             <wp:cNvGraphicFramePr>
@@ -3660,7 +3675,7 @@
                   <pic:spPr>
                     <a:xfrm>
                       <a:off x="0" y="0"/>
-                      <a:ext cx="5731369" cy="3223895"/>
+                      <a:ext cx="5731369" cy="3223894"/>
                     </a:xfrm>
                     <a:prstGeom prst="rect">
                       <a:avLst/>
@@ -3705,7 +3720,7 @@
           <w:noProof/>
           <w:lang w:val="en-US"/>
         </w:rPr>
-        <w:t>13</w:t>
+        <w:t>4</w:t>
       </w:r>
       <w:r>
         <w:fldChar w:fldCharType="end"/>
@@ -3714,149 +3729,102 @@
         <w:rPr>
           <w:lang w:val="en-US"/>
         </w:rPr>
-        <w:t xml:space="preserve"> - The bot answers questions about the insights.</w:t>
-      </w:r>
-    </w:p>
-    <w:p>
-      <w:pPr>
-        <w:rPr>
-          <w:lang w:val="en-US"/>
-        </w:rPr>
-      </w:pPr>
-    </w:p>
-    <w:p>
-      <w:pPr>
+        <w:t xml:space="preserve"> - </w:t>
+      </w:r>
+      <w:r>
+        <w:rPr>
+          <w:lang w:val="en-US"/>
+        </w:rPr>
+        <w:t>The bot answers questions about the obligations</w:t>
+      </w:r>
+      <w:r>
+        <w:rPr>
+          <w:lang w:val="en-US"/>
+        </w:rPr>
+        <w:t xml:space="preserve"> Part </w:t>
+      </w:r>
+      <w:r>
+        <w:rPr>
+          <w:lang w:val="en-US"/>
+        </w:rPr>
+        <w:t>I</w:t>
+      </w:r>
+      <w:r>
+        <w:rPr>
+          <w:lang w:val="en-US"/>
+        </w:rPr>
+        <w:t>I</w:t>
+      </w:r>
+      <w:r>
+        <w:rPr>
+          <w:lang w:val="en-US"/>
+        </w:rPr>
+        <w:t>.</w:t>
+      </w:r>
+    </w:p>
+    <w:p>
+      <w:pPr>
+        <w:pStyle w:val="Caption"/>
         <w:ind w:left="708"/>
-        <w:jc w:val="both"/>
-        <w:rPr>
-          <w:sz w:val="24"/>
-          <w:szCs w:val="24"/>
-          <w:lang w:val="en-US"/>
-        </w:rPr>
-      </w:pPr>
-      <w:r>
-        <w:rPr>
-          <w:sz w:val="24"/>
-          <w:szCs w:val="24"/>
-          <w:lang w:val="en-US"/>
-        </w:rPr>
-        <w:t xml:space="preserve">When </w:t>
-      </w:r>
-      <w:r>
-        <w:rPr>
-          <w:sz w:val="24"/>
-          <w:szCs w:val="24"/>
-          <w:lang w:val="en-US"/>
-        </w:rPr>
-        <w:t xml:space="preserve">I </w:t>
-      </w:r>
-      <w:r>
-        <w:rPr>
-          <w:sz w:val="24"/>
-          <w:szCs w:val="24"/>
-          <w:lang w:val="en-US"/>
-        </w:rPr>
-        <w:t>supposed</w:t>
-      </w:r>
-      <w:r>
-        <w:rPr>
-          <w:sz w:val="24"/>
-          <w:szCs w:val="24"/>
-          <w:lang w:val="en-US"/>
-        </w:rPr>
-        <w:t xml:space="preserve"> that it could be a training problem</w:t>
-      </w:r>
-      <w:r>
-        <w:rPr>
-          <w:sz w:val="24"/>
-          <w:szCs w:val="24"/>
-          <w:lang w:val="en-US"/>
-        </w:rPr>
-        <w:t xml:space="preserve"> </w:t>
-      </w:r>
-      <w:r>
-        <w:rPr>
-          <w:sz w:val="24"/>
-          <w:szCs w:val="24"/>
-          <w:lang w:val="en-US"/>
-        </w:rPr>
-        <w:t>or I wanted to understand which the bot was “thinking”,</w:t>
-      </w:r>
-      <w:r>
-        <w:rPr>
-          <w:sz w:val="24"/>
-          <w:szCs w:val="24"/>
-          <w:lang w:val="en-US"/>
-        </w:rPr>
-        <w:t xml:space="preserve"> I</w:t>
-      </w:r>
-      <w:r>
-        <w:rPr>
-          <w:sz w:val="24"/>
-          <w:szCs w:val="24"/>
-          <w:lang w:val="en-US"/>
-        </w:rPr>
-        <w:t xml:space="preserve"> used a rasa command, </w:t>
-      </w:r>
-      <w:r>
-        <w:rPr>
-          <w:i/>
-          <w:sz w:val="24"/>
-          <w:szCs w:val="24"/>
-          <w:lang w:val="en-US"/>
-        </w:rPr>
-        <w:t>rasa interactive</w:t>
-      </w:r>
-      <w:r>
-        <w:rPr>
-          <w:sz w:val="24"/>
-          <w:szCs w:val="24"/>
-          <w:lang w:val="en-US"/>
-        </w:rPr>
-        <w:t xml:space="preserve">, which </w:t>
-      </w:r>
-      <w:r>
-        <w:rPr>
-          <w:sz w:val="24"/>
-          <w:szCs w:val="24"/>
-          <w:lang w:val="en-US"/>
-        </w:rPr>
-        <w:t xml:space="preserve">also </w:t>
-      </w:r>
-      <w:r>
-        <w:rPr>
-          <w:sz w:val="24"/>
-          <w:szCs w:val="24"/>
-          <w:lang w:val="en-US"/>
-        </w:rPr>
-        <w:t>helped me to see the confidence of each action and each intent.</w:t>
-      </w:r>
-      <w:r>
-        <w:rPr>
-          <w:sz w:val="24"/>
-          <w:szCs w:val="24"/>
-          <w:lang w:val="en-US"/>
-        </w:rPr>
-        <w:t xml:space="preserve"> (The prints show the second time that I run it with this command)</w:t>
-      </w:r>
+        <w:jc w:val="center"/>
+        <w:rPr>
+          <w:b/>
+          <w:lang w:val="en-US"/>
+        </w:rPr>
+      </w:pPr>
+    </w:p>
+    <w:p>
+      <w:pPr>
+        <w:ind w:left="708"/>
+        <w:jc w:val="both"/>
+        <w:rPr>
+          <w:sz w:val="24"/>
+          <w:szCs w:val="24"/>
+          <w:lang w:val="en-US"/>
+        </w:rPr>
+      </w:pPr>
+    </w:p>
+    <w:p>
+      <w:pPr>
+        <w:ind w:left="708"/>
+        <w:jc w:val="both"/>
+        <w:rPr>
+          <w:sz w:val="24"/>
+          <w:szCs w:val="24"/>
+          <w:lang w:val="en-US"/>
+        </w:rPr>
+      </w:pPr>
+    </w:p>
+    <w:p>
+      <w:pPr>
+        <w:ind w:left="708"/>
+        <w:jc w:val="both"/>
+        <w:rPr>
+          <w:sz w:val="24"/>
+          <w:szCs w:val="24"/>
+          <w:lang w:val="en-US"/>
+        </w:rPr>
+      </w:pPr>
     </w:p>
     <w:p>
       <w:pPr>
         <w:keepNext/>
         <w:ind w:left="708"/>
-        <w:jc w:val="center"/>
+        <w:jc w:val="both"/>
       </w:pPr>
       <w:r>
         <w:rPr>
           <w:noProof/>
+          <w:sz w:val="24"/>
+          <w:szCs w:val="24"/>
           <w:lang w:val="en-US"/>
         </w:rPr>
         <w:lastRenderedPageBreak/>
         <w:drawing>
-          <wp:inline distT="0" distB="0" distL="0" distR="0" wp14:anchorId="1D9DE929" wp14:editId="4E06993E">
+          <wp:inline distT="0" distB="0" distL="0" distR="0" wp14:anchorId="0D63BE8B" wp14:editId="770BC646">
             <wp:extent cx="5731510" cy="3223895"/>
             <wp:effectExtent l="0" t="0" r="2540" b="0"/>
-            <wp:docPr id="7" name="Picture 7"/>
+            <wp:docPr id="6" name="Picture 6"/>
             <wp:cNvGraphicFramePr>
               <a:graphicFrameLocks xmlns:a="http://schemas.openxmlformats.org/drawingml/2006/main" noChangeAspect="1"/>
             </wp:cNvGraphicFramePr>
@@ -3864,7 +3832,7 @@
               <a:graphicData uri="http://schemas.openxmlformats.org/drawingml/2006/picture">
                 <pic:pic xmlns:pic="http://schemas.openxmlformats.org/drawingml/2006/picture">
                   <pic:nvPicPr>
-                    <pic:cNvPr id="7" name="Rasa interactive 1.PNG"/>
+                    <pic:cNvPr id="6" name="Final code - insights.PNG"/>
                     <pic:cNvPicPr/>
                   </pic:nvPicPr>
                   <pic:blipFill>
@@ -3898,45 +3866,190 @@
     <w:p>
       <w:pPr>
         <w:pStyle w:val="Caption"/>
+        <w:ind w:left="708" w:firstLine="708"/>
+        <w:jc w:val="center"/>
+        <w:rPr>
+          <w:sz w:val="24"/>
+          <w:szCs w:val="24"/>
+          <w:lang w:val="en-US"/>
+        </w:rPr>
+      </w:pPr>
+      <w:r>
+        <w:rPr>
+          <w:lang w:val="en-US"/>
+        </w:rPr>
+        <w:t xml:space="preserve">Figure </w:t>
+      </w:r>
+      <w:r>
+        <w:fldChar w:fldCharType="begin"/>
+      </w:r>
+      <w:r>
+        <w:rPr>
+          <w:lang w:val="en-US"/>
+        </w:rPr>
+        <w:instrText xml:space="preserve"> SEQ Figure \* ARABIC </w:instrText>
+      </w:r>
+      <w:r>
+        <w:fldChar w:fldCharType="separate"/>
+      </w:r>
+      <w:r>
+        <w:rPr>
+          <w:noProof/>
+          <w:lang w:val="en-US"/>
+        </w:rPr>
+        <w:t>5</w:t>
+      </w:r>
+      <w:r>
+        <w:fldChar w:fldCharType="end"/>
+      </w:r>
+      <w:r>
+        <w:rPr>
+          <w:lang w:val="en-US"/>
+        </w:rPr>
+        <w:t xml:space="preserve"> - The bot answers questions about the insights.</w:t>
+      </w:r>
+    </w:p>
+    <w:p>
+      <w:pPr>
         <w:ind w:left="708"/>
-        <w:jc w:val="center"/>
-        <w:rPr>
-          <w:lang w:val="en-US"/>
-        </w:rPr>
-      </w:pPr>
-      <w:r>
-        <w:rPr>
-          <w:lang w:val="en-US"/>
-        </w:rPr>
-        <w:t xml:space="preserve">Figure </w:t>
-      </w:r>
-      <w:r>
-        <w:fldChar w:fldCharType="begin"/>
-      </w:r>
-      <w:r>
-        <w:rPr>
-          <w:lang w:val="en-US"/>
-        </w:rPr>
-        <w:instrText xml:space="preserve"> SEQ Figure \* ARABIC </w:instrText>
-      </w:r>
-      <w:r>
-        <w:fldChar w:fldCharType="separate"/>
-      </w:r>
-      <w:r>
-        <w:rPr>
-          <w:noProof/>
-          <w:lang w:val="en-US"/>
-        </w:rPr>
-        <w:t>6</w:t>
-      </w:r>
-      <w:r>
-        <w:fldChar w:fldCharType="end"/>
-      </w:r>
-      <w:r>
-        <w:rPr>
-          <w:lang w:val="en-US"/>
-        </w:rPr>
-        <w:t xml:space="preserve"> - Start running the command rasa interactive.</w:t>
+        <w:jc w:val="both"/>
+        <w:rPr>
+          <w:sz w:val="24"/>
+          <w:szCs w:val="24"/>
+          <w:lang w:val="en-US"/>
+        </w:rPr>
+      </w:pPr>
+    </w:p>
+    <w:p>
+      <w:pPr>
+        <w:ind w:left="708"/>
+        <w:jc w:val="both"/>
+        <w:rPr>
+          <w:sz w:val="24"/>
+          <w:szCs w:val="24"/>
+          <w:lang w:val="en-US"/>
+        </w:rPr>
+      </w:pPr>
+      <w:r>
+        <w:rPr>
+          <w:sz w:val="24"/>
+          <w:szCs w:val="24"/>
+          <w:lang w:val="en-US"/>
+        </w:rPr>
+        <w:t xml:space="preserve">When </w:t>
+      </w:r>
+      <w:r>
+        <w:rPr>
+          <w:sz w:val="24"/>
+          <w:szCs w:val="24"/>
+          <w:lang w:val="en-US"/>
+        </w:rPr>
+        <w:t xml:space="preserve">I </w:t>
+      </w:r>
+      <w:r>
+        <w:rPr>
+          <w:sz w:val="24"/>
+          <w:szCs w:val="24"/>
+          <w:lang w:val="en-US"/>
+        </w:rPr>
+        <w:t>suppose</w:t>
+      </w:r>
+      <w:r>
+        <w:rPr>
+          <w:sz w:val="24"/>
+          <w:szCs w:val="24"/>
+          <w:lang w:val="en-US"/>
+        </w:rPr>
+        <w:t xml:space="preserve"> that it </w:t>
+      </w:r>
+      <w:r>
+        <w:rPr>
+          <w:sz w:val="24"/>
+          <w:szCs w:val="24"/>
+          <w:lang w:val="en-US"/>
+        </w:rPr>
+        <w:t>can</w:t>
+      </w:r>
+      <w:r>
+        <w:rPr>
+          <w:sz w:val="24"/>
+          <w:szCs w:val="24"/>
+          <w:lang w:val="en-US"/>
+        </w:rPr>
+        <w:t xml:space="preserve"> be a training problem</w:t>
+      </w:r>
+      <w:r>
+        <w:rPr>
+          <w:sz w:val="24"/>
+          <w:szCs w:val="24"/>
+          <w:lang w:val="en-US"/>
+        </w:rPr>
+        <w:t xml:space="preserve"> or I want to understand </w:t>
+      </w:r>
+      <w:r>
+        <w:rPr>
+          <w:sz w:val="24"/>
+          <w:szCs w:val="24"/>
+          <w:lang w:val="en-US"/>
+        </w:rPr>
+        <w:t>what</w:t>
+      </w:r>
+      <w:r>
+        <w:rPr>
+          <w:sz w:val="24"/>
+          <w:szCs w:val="24"/>
+          <w:lang w:val="en-US"/>
+        </w:rPr>
+        <w:t xml:space="preserve"> the bot </w:t>
+      </w:r>
+      <w:r>
+        <w:rPr>
+          <w:sz w:val="24"/>
+          <w:szCs w:val="24"/>
+          <w:lang w:val="en-US"/>
+        </w:rPr>
+        <w:t>is</w:t>
+      </w:r>
+      <w:r>
+        <w:rPr>
+          <w:sz w:val="24"/>
+          <w:szCs w:val="24"/>
+          <w:lang w:val="en-US"/>
+        </w:rPr>
+        <w:t xml:space="preserve"> “thinking”,</w:t>
+      </w:r>
+      <w:r>
+        <w:rPr>
+          <w:sz w:val="24"/>
+          <w:szCs w:val="24"/>
+          <w:lang w:val="en-US"/>
+        </w:rPr>
+        <w:t xml:space="preserve"> I used a rasa command, </w:t>
+      </w:r>
+      <w:r>
+        <w:rPr>
+          <w:i/>
+          <w:sz w:val="24"/>
+          <w:szCs w:val="24"/>
+          <w:lang w:val="en-US"/>
+        </w:rPr>
+        <w:t>rasa interactive</w:t>
+      </w:r>
+      <w:r>
+        <w:rPr>
+          <w:sz w:val="24"/>
+          <w:szCs w:val="24"/>
+          <w:lang w:val="en-US"/>
+        </w:rPr>
+        <w:t>, which also helped me to see the confidence of each action and each intent.</w:t>
+      </w:r>
+      <w:r>
+        <w:rPr>
+          <w:sz w:val="24"/>
+          <w:szCs w:val="24"/>
+          <w:lang w:val="en-US"/>
+        </w:rPr>
+        <w:t xml:space="preserve"> (The prints show the second time that I run it with this command)</w:t>
       </w:r>
     </w:p>
     <w:p>
@@ -3951,10 +4064,10 @@
           <w:lang w:val="en-US"/>
         </w:rPr>
         <w:drawing>
-          <wp:inline distT="0" distB="0" distL="0" distR="0" wp14:anchorId="6E31C712" wp14:editId="06AEFECB">
+          <wp:inline distT="0" distB="0" distL="0" distR="0" wp14:anchorId="6BB1C9E7" wp14:editId="1E9BA260">
             <wp:extent cx="5731510" cy="3223895"/>
             <wp:effectExtent l="0" t="0" r="2540" b="0"/>
-            <wp:docPr id="8" name="Picture 8"/>
+            <wp:docPr id="7" name="Picture 7"/>
             <wp:cNvGraphicFramePr>
               <a:graphicFrameLocks xmlns:a="http://schemas.openxmlformats.org/drawingml/2006/main" noChangeAspect="1"/>
             </wp:cNvGraphicFramePr>
@@ -3962,7 +4075,7 @@
               <a:graphicData uri="http://schemas.openxmlformats.org/drawingml/2006/picture">
                 <pic:pic xmlns:pic="http://schemas.openxmlformats.org/drawingml/2006/picture">
                   <pic:nvPicPr>
-                    <pic:cNvPr id="8" name="Rasa interactive 2.PNG"/>
+                    <pic:cNvPr id="7" name="Rasa interactive 1.PNG"/>
                     <pic:cNvPicPr/>
                   </pic:nvPicPr>
                   <pic:blipFill>
@@ -4025,7 +4138,7 @@
           <w:noProof/>
           <w:lang w:val="en-US"/>
         </w:rPr>
-        <w:t>7</w:t>
+        <w:t>6</w:t>
       </w:r>
       <w:r>
         <w:fldChar w:fldCharType="end"/>
@@ -4034,17 +4147,8 @@
         <w:rPr>
           <w:lang w:val="en-US"/>
         </w:rPr>
-        <w:t xml:space="preserve"> - Running rasa interactive (continuation).</w:t>
-      </w:r>
-    </w:p>
-    <w:p>
-      <w:pPr>
-        <w:jc w:val="both"/>
-        <w:rPr>
-          <w:noProof/>
-          <w:lang w:val="en-US"/>
-        </w:rPr>
-      </w:pPr>
+        <w:t xml:space="preserve"> - Start running the command rasa interactive.</w:t>
+      </w:r>
     </w:p>
     <w:p>
       <w:pPr>
@@ -4059,10 +4163,10 @@
         </w:rPr>
         <w:lastRenderedPageBreak/>
         <w:drawing>
-          <wp:inline distT="0" distB="0" distL="0" distR="0" wp14:anchorId="027171F7" wp14:editId="552DB764">
+          <wp:inline distT="0" distB="0" distL="0" distR="0" wp14:anchorId="53B0EF4D" wp14:editId="45D9402D">
             <wp:extent cx="5731510" cy="3223895"/>
             <wp:effectExtent l="0" t="0" r="2540" b="0"/>
-            <wp:docPr id="10" name="Picture 10"/>
+            <wp:docPr id="8" name="Picture 8"/>
             <wp:cNvGraphicFramePr>
               <a:graphicFrameLocks xmlns:a="http://schemas.openxmlformats.org/drawingml/2006/main" noChangeAspect="1"/>
             </wp:cNvGraphicFramePr>
@@ -4070,7 +4174,7 @@
               <a:graphicData uri="http://schemas.openxmlformats.org/drawingml/2006/picture">
                 <pic:pic xmlns:pic="http://schemas.openxmlformats.org/drawingml/2006/picture">
                   <pic:nvPicPr>
-                    <pic:cNvPr id="10" name="Rasa interactive 4.PNG"/>
+                    <pic:cNvPr id="8" name="Rasa interactive 2.PNG"/>
                     <pic:cNvPicPr/>
                   </pic:nvPicPr>
                   <pic:blipFill>
@@ -4133,7 +4237,7 @@
           <w:noProof/>
           <w:lang w:val="en-US"/>
         </w:rPr>
-        <w:t>8</w:t>
+        <w:t>7</w:t>
       </w:r>
       <w:r>
         <w:fldChar w:fldCharType="end"/>
@@ -4144,6 +4248,15 @@
         </w:rPr>
         <w:t xml:space="preserve"> - Running rasa interactive (continuation).</w:t>
       </w:r>
+    </w:p>
+    <w:p>
+      <w:pPr>
+        <w:jc w:val="both"/>
+        <w:rPr>
+          <w:noProof/>
+          <w:lang w:val="en-US"/>
+        </w:rPr>
+      </w:pPr>
     </w:p>
     <w:p>
       <w:pPr>
@@ -4157,10 +4270,10 @@
           <w:lang w:val="en-US"/>
         </w:rPr>
         <w:drawing>
-          <wp:inline distT="0" distB="0" distL="0" distR="0" wp14:anchorId="55E16D0B" wp14:editId="44211730">
+          <wp:inline distT="0" distB="0" distL="0" distR="0" wp14:anchorId="3A7FEB12" wp14:editId="5869DA85">
             <wp:extent cx="5731510" cy="3223895"/>
             <wp:effectExtent l="0" t="0" r="2540" b="0"/>
-            <wp:docPr id="9" name="Picture 9"/>
+            <wp:docPr id="10" name="Picture 10"/>
             <wp:cNvGraphicFramePr>
               <a:graphicFrameLocks xmlns:a="http://schemas.openxmlformats.org/drawingml/2006/main" noChangeAspect="1"/>
             </wp:cNvGraphicFramePr>
@@ -4168,7 +4281,7 @@
               <a:graphicData uri="http://schemas.openxmlformats.org/drawingml/2006/picture">
                 <pic:pic xmlns:pic="http://schemas.openxmlformats.org/drawingml/2006/picture">
                   <pic:nvPicPr>
-                    <pic:cNvPr id="9" name="Rasa interactive 3.PNG"/>
+                    <pic:cNvPr id="10" name="Rasa interactive 4.PNG"/>
                     <pic:cNvPicPr/>
                   </pic:nvPicPr>
                   <pic:blipFill>
@@ -4231,7 +4344,7 @@
           <w:noProof/>
           <w:lang w:val="en-US"/>
         </w:rPr>
-        <w:t>9</w:t>
+        <w:t>8</w:t>
       </w:r>
       <w:r>
         <w:fldChar w:fldCharType="end"/>
@@ -4241,44 +4354,6 @@
           <w:lang w:val="en-US"/>
         </w:rPr>
         <w:t xml:space="preserve"> - Running rasa interactive (continuation).</w:t>
-      </w:r>
-    </w:p>
-    <w:p>
-      <w:pPr>
-        <w:ind w:left="708"/>
-        <w:jc w:val="both"/>
-        <w:rPr>
-          <w:sz w:val="24"/>
-          <w:szCs w:val="24"/>
-          <w:lang w:val="en-US"/>
-        </w:rPr>
-      </w:pPr>
-    </w:p>
-    <w:p>
-      <w:pPr>
-        <w:ind w:left="708"/>
-        <w:jc w:val="both"/>
-        <w:rPr>
-          <w:sz w:val="24"/>
-          <w:szCs w:val="24"/>
-          <w:lang w:val="en-US"/>
-        </w:rPr>
-      </w:pPr>
-      <w:r>
-        <w:rPr>
-          <w:sz w:val="24"/>
-          <w:szCs w:val="24"/>
-          <w:lang w:val="en-US"/>
-        </w:rPr>
-        <w:t xml:space="preserve">Note that </w:t>
-      </w:r>
-      <w:r>
-        <w:rPr>
-          <w:sz w:val="24"/>
-          <w:szCs w:val="24"/>
-          <w:lang w:val="en-US"/>
-        </w:rPr>
-        <w:t>the value that appears next to the actions and intents is the confidence that the bot has in each of them.</w:t>
       </w:r>
     </w:p>
     <w:p>
@@ -4294,10 +4369,10 @@
         </w:rPr>
         <w:lastRenderedPageBreak/>
         <w:drawing>
-          <wp:inline distT="0" distB="0" distL="0" distR="0" wp14:anchorId="44835E42" wp14:editId="7EC3F14D">
+          <wp:inline distT="0" distB="0" distL="0" distR="0" wp14:anchorId="6FF0F701" wp14:editId="0A40E7A3">
             <wp:extent cx="5731510" cy="3223895"/>
-            <wp:effectExtent l="0" t="0" r="5715" b="1270"/>
-            <wp:docPr id="11" name="Picture 11"/>
+            <wp:effectExtent l="0" t="0" r="2540" b="0"/>
+            <wp:docPr id="9" name="Picture 9"/>
             <wp:cNvGraphicFramePr>
               <a:graphicFrameLocks xmlns:a="http://schemas.openxmlformats.org/drawingml/2006/main" noChangeAspect="1"/>
             </wp:cNvGraphicFramePr>
@@ -4305,7 +4380,7 @@
               <a:graphicData uri="http://schemas.openxmlformats.org/drawingml/2006/picture">
                 <pic:pic xmlns:pic="http://schemas.openxmlformats.org/drawingml/2006/picture">
                   <pic:nvPicPr>
-                    <pic:cNvPr id="11" name="Rasa interactive 5.PNG"/>
+                    <pic:cNvPr id="9" name="Rasa interactive 3.PNG"/>
                     <pic:cNvPicPr/>
                   </pic:nvPicPr>
                   <pic:blipFill>
@@ -4368,7 +4443,7 @@
           <w:noProof/>
           <w:lang w:val="en-US"/>
         </w:rPr>
-        <w:t>10</w:t>
+        <w:t>9</w:t>
       </w:r>
       <w:r>
         <w:fldChar w:fldCharType="end"/>
@@ -4382,13 +4457,6 @@
     </w:p>
     <w:p>
       <w:pPr>
-        <w:rPr>
-          <w:lang w:val="en-US"/>
-        </w:rPr>
-      </w:pPr>
-    </w:p>
-    <w:p>
-      <w:pPr>
         <w:ind w:left="708"/>
         <w:jc w:val="both"/>
         <w:rPr>
@@ -4397,38 +4465,32 @@
           <w:lang w:val="en-US"/>
         </w:rPr>
       </w:pPr>
-      <w:r>
-        <w:rPr>
-          <w:sz w:val="24"/>
-          <w:szCs w:val="24"/>
-          <w:lang w:val="en-US"/>
-        </w:rPr>
-        <w:t xml:space="preserve">While running </w:t>
-      </w:r>
-      <w:r>
-        <w:rPr>
-          <w:i/>
-          <w:sz w:val="24"/>
-          <w:szCs w:val="24"/>
-          <w:lang w:val="en-US"/>
-        </w:rPr>
-        <w:t>rasa interactive</w:t>
-      </w:r>
-      <w:r>
-        <w:rPr>
-          <w:sz w:val="24"/>
-          <w:szCs w:val="24"/>
-          <w:lang w:val="en-US"/>
-        </w:rPr>
-        <w:t xml:space="preserve">, </w:t>
-      </w:r>
-      <w:r>
-        <w:rPr>
-          <w:sz w:val="24"/>
-          <w:szCs w:val="24"/>
-          <w:lang w:val="en-US"/>
-        </w:rPr>
-        <w:t xml:space="preserve">I could see a visualization of what was happening in real time with the bot: </w:t>
+    </w:p>
+    <w:p>
+      <w:pPr>
+        <w:ind w:left="708"/>
+        <w:jc w:val="both"/>
+        <w:rPr>
+          <w:sz w:val="24"/>
+          <w:szCs w:val="24"/>
+          <w:lang w:val="en-US"/>
+        </w:rPr>
+      </w:pPr>
+      <w:r>
+        <w:rPr>
+          <w:sz w:val="24"/>
+          <w:szCs w:val="24"/>
+          <w:lang w:val="en-US"/>
+        </w:rPr>
+        <w:t xml:space="preserve">Note that </w:t>
+      </w:r>
+      <w:r>
+        <w:rPr>
+          <w:sz w:val="24"/>
+          <w:szCs w:val="24"/>
+          <w:lang w:val="en-US"/>
+        </w:rPr>
+        <w:t>the value that appears next to the actions and intents is the confidence that the bot has in each of them.</w:t>
       </w:r>
     </w:p>
     <w:p>
@@ -4440,12 +4502,173 @@
       <w:r>
         <w:rPr>
           <w:noProof/>
-          <w:sz w:val="24"/>
-          <w:szCs w:val="24"/>
           <w:lang w:val="en-US"/>
         </w:rPr>
         <w:drawing>
-          <wp:inline distT="0" distB="0" distL="0" distR="0" wp14:anchorId="3E0D0352" wp14:editId="14452D72">
+          <wp:inline distT="0" distB="0" distL="0" distR="0" wp14:anchorId="77031EDF" wp14:editId="4DC435DD">
+            <wp:extent cx="5731510" cy="3223895"/>
+            <wp:effectExtent l="0" t="0" r="5715" b="1270"/>
+            <wp:docPr id="11" name="Picture 11"/>
+            <wp:cNvGraphicFramePr>
+              <a:graphicFrameLocks xmlns:a="http://schemas.openxmlformats.org/drawingml/2006/main" noChangeAspect="1"/>
+            </wp:cNvGraphicFramePr>
+            <a:graphic xmlns:a="http://schemas.openxmlformats.org/drawingml/2006/main">
+              <a:graphicData uri="http://schemas.openxmlformats.org/drawingml/2006/picture">
+                <pic:pic xmlns:pic="http://schemas.openxmlformats.org/drawingml/2006/picture">
+                  <pic:nvPicPr>
+                    <pic:cNvPr id="11" name="Rasa interactive 5.PNG"/>
+                    <pic:cNvPicPr/>
+                  </pic:nvPicPr>
+                  <pic:blipFill>
+                    <a:blip r:embed="rId29" cstate="print">
+                      <a:extLst>
+                        <a:ext uri="{28A0092B-C50C-407E-A947-70E740481C1C}">
+                          <a14:useLocalDpi xmlns:a14="http://schemas.microsoft.com/office/drawing/2010/main" val="0"/>
+                        </a:ext>
+                      </a:extLst>
+                    </a:blip>
+                    <a:stretch>
+                      <a:fillRect/>
+                    </a:stretch>
+                  </pic:blipFill>
+                  <pic:spPr>
+                    <a:xfrm>
+                      <a:off x="0" y="0"/>
+                      <a:ext cx="5731510" cy="3223895"/>
+                    </a:xfrm>
+                    <a:prstGeom prst="rect">
+                      <a:avLst/>
+                    </a:prstGeom>
+                  </pic:spPr>
+                </pic:pic>
+              </a:graphicData>
+            </a:graphic>
+          </wp:inline>
+        </w:drawing>
+      </w:r>
+    </w:p>
+    <w:p>
+      <w:pPr>
+        <w:pStyle w:val="Caption"/>
+        <w:ind w:left="708"/>
+        <w:jc w:val="center"/>
+        <w:rPr>
+          <w:lang w:val="en-US"/>
+        </w:rPr>
+      </w:pPr>
+      <w:r>
+        <w:rPr>
+          <w:lang w:val="en-US"/>
+        </w:rPr>
+        <w:t xml:space="preserve">Figure </w:t>
+      </w:r>
+      <w:r>
+        <w:fldChar w:fldCharType="begin"/>
+      </w:r>
+      <w:r>
+        <w:rPr>
+          <w:lang w:val="en-US"/>
+        </w:rPr>
+        <w:instrText xml:space="preserve"> SEQ Figure \* ARABIC </w:instrText>
+      </w:r>
+      <w:r>
+        <w:fldChar w:fldCharType="separate"/>
+      </w:r>
+      <w:r>
+        <w:rPr>
+          <w:noProof/>
+          <w:lang w:val="en-US"/>
+        </w:rPr>
+        <w:t>10</w:t>
+      </w:r>
+      <w:r>
+        <w:fldChar w:fldCharType="end"/>
+      </w:r>
+      <w:r>
+        <w:rPr>
+          <w:lang w:val="en-US"/>
+        </w:rPr>
+        <w:t xml:space="preserve"> - Running rasa interactive (continuation).</w:t>
+      </w:r>
+    </w:p>
+    <w:p>
+      <w:pPr>
+        <w:rPr>
+          <w:lang w:val="en-US"/>
+        </w:rPr>
+      </w:pPr>
+    </w:p>
+    <w:p>
+      <w:pPr>
+        <w:ind w:left="708"/>
+        <w:jc w:val="both"/>
+        <w:rPr>
+          <w:sz w:val="24"/>
+          <w:szCs w:val="24"/>
+          <w:lang w:val="en-US"/>
+        </w:rPr>
+      </w:pPr>
+    </w:p>
+    <w:p>
+      <w:pPr>
+        <w:ind w:left="708"/>
+        <w:jc w:val="both"/>
+        <w:rPr>
+          <w:sz w:val="24"/>
+          <w:szCs w:val="24"/>
+          <w:lang w:val="en-US"/>
+        </w:rPr>
+      </w:pPr>
+      <w:r>
+        <w:rPr>
+          <w:sz w:val="24"/>
+          <w:szCs w:val="24"/>
+          <w:lang w:val="en-US"/>
+        </w:rPr>
+        <w:lastRenderedPageBreak/>
+        <w:t xml:space="preserve">While running </w:t>
+      </w:r>
+      <w:r>
+        <w:rPr>
+          <w:i/>
+          <w:sz w:val="24"/>
+          <w:szCs w:val="24"/>
+          <w:lang w:val="en-US"/>
+        </w:rPr>
+        <w:t>rasa interactive</w:t>
+      </w:r>
+      <w:r>
+        <w:rPr>
+          <w:sz w:val="24"/>
+          <w:szCs w:val="24"/>
+          <w:lang w:val="en-US"/>
+        </w:rPr>
+        <w:t xml:space="preserve">, </w:t>
+      </w:r>
+      <w:r>
+        <w:rPr>
+          <w:sz w:val="24"/>
+          <w:szCs w:val="24"/>
+          <w:lang w:val="en-US"/>
+        </w:rPr>
+        <w:t xml:space="preserve">I could see a visualization of what was happening in real time with the bot: </w:t>
+      </w:r>
+    </w:p>
+    <w:p>
+      <w:pPr>
+        <w:keepNext/>
+        <w:ind w:left="708"/>
+        <w:jc w:val="center"/>
+      </w:pPr>
+      <w:r>
+        <w:rPr>
+          <w:noProof/>
+          <w:sz w:val="24"/>
+          <w:szCs w:val="24"/>
+          <w:lang w:val="en-US"/>
+        </w:rPr>
+        <w:drawing>
+          <wp:inline distT="0" distB="0" distL="0" distR="0" wp14:anchorId="7B534C01" wp14:editId="4597B1B5">
             <wp:extent cx="4083415" cy="2296921"/>
             <wp:effectExtent l="0" t="0" r="0" b="8255"/>
             <wp:docPr id="12" name="Picture 12"/>
@@ -4460,7 +4683,7 @@
                     <pic:cNvPicPr/>
                   </pic:nvPicPr>
                   <pic:blipFill>
-                    <a:blip r:embed="rId29" cstate="print">
+                    <a:blip r:embed="rId30" cstate="print">
                       <a:extLst>
                         <a:ext uri="{28A0092B-C50C-407E-A947-70E740481C1C}">
                           <a14:useLocalDpi xmlns:a14="http://schemas.microsoft.com/office/drawing/2010/main" val="0"/>
@@ -4665,23 +4888,154 @@
     </w:p>
     <w:p>
       <w:pPr>
+        <w:ind w:left="720"/>
+        <w:jc w:val="both"/>
+        <w:rPr>
+          <w:sz w:val="24"/>
+          <w:szCs w:val="24"/>
+          <w:lang w:val="en-US"/>
+        </w:rPr>
+      </w:pPr>
+    </w:p>
+    <w:p>
+      <w:pPr>
+        <w:ind w:left="720"/>
+        <w:jc w:val="both"/>
+        <w:rPr>
+          <w:sz w:val="24"/>
+          <w:szCs w:val="24"/>
+          <w:lang w:val="en-US"/>
+        </w:rPr>
+      </w:pPr>
+    </w:p>
+    <w:p>
+      <w:pPr>
+        <w:ind w:left="720"/>
+        <w:jc w:val="both"/>
+        <w:rPr>
+          <w:sz w:val="24"/>
+          <w:szCs w:val="24"/>
+          <w:lang w:val="en-US"/>
+        </w:rPr>
+      </w:pPr>
+    </w:p>
+    <w:p>
+      <w:pPr>
+        <w:ind w:left="720"/>
+        <w:jc w:val="both"/>
+        <w:rPr>
+          <w:sz w:val="24"/>
+          <w:szCs w:val="24"/>
+          <w:lang w:val="en-US"/>
+        </w:rPr>
+      </w:pPr>
+    </w:p>
+    <w:p>
+      <w:pPr>
+        <w:ind w:left="720"/>
+        <w:jc w:val="both"/>
+        <w:rPr>
+          <w:sz w:val="24"/>
+          <w:szCs w:val="24"/>
+          <w:lang w:val="en-US"/>
+        </w:rPr>
+      </w:pPr>
+    </w:p>
+    <w:p>
+      <w:pPr>
+        <w:ind w:left="720"/>
+        <w:jc w:val="both"/>
+        <w:rPr>
+          <w:sz w:val="24"/>
+          <w:szCs w:val="24"/>
+          <w:lang w:val="en-US"/>
+        </w:rPr>
+      </w:pPr>
+    </w:p>
+    <w:p>
+      <w:pPr>
+        <w:ind w:left="720"/>
+        <w:jc w:val="both"/>
+        <w:rPr>
+          <w:sz w:val="24"/>
+          <w:szCs w:val="24"/>
+          <w:lang w:val="en-US"/>
+        </w:rPr>
+      </w:pPr>
+    </w:p>
+    <w:p>
+      <w:pPr>
+        <w:ind w:left="720"/>
+        <w:jc w:val="both"/>
+        <w:rPr>
+          <w:sz w:val="24"/>
+          <w:szCs w:val="24"/>
+          <w:lang w:val="en-US"/>
+        </w:rPr>
+      </w:pPr>
+    </w:p>
+    <w:p>
+      <w:pPr>
+        <w:ind w:left="720"/>
+        <w:jc w:val="both"/>
+        <w:rPr>
+          <w:sz w:val="24"/>
+          <w:szCs w:val="24"/>
+          <w:lang w:val="en-US"/>
+        </w:rPr>
+      </w:pPr>
+    </w:p>
+    <w:p>
+      <w:pPr>
+        <w:ind w:left="720"/>
+        <w:jc w:val="both"/>
+        <w:rPr>
+          <w:sz w:val="24"/>
+          <w:szCs w:val="24"/>
+          <w:lang w:val="en-US"/>
+        </w:rPr>
+      </w:pPr>
+    </w:p>
+    <w:p>
+      <w:pPr>
+        <w:ind w:left="720"/>
+        <w:jc w:val="both"/>
+        <w:rPr>
+          <w:sz w:val="24"/>
+          <w:szCs w:val="24"/>
+          <w:lang w:val="en-US"/>
+        </w:rPr>
+      </w:pPr>
+    </w:p>
+    <w:p>
+      <w:pPr>
+        <w:ind w:left="720"/>
+        <w:jc w:val="both"/>
+        <w:rPr>
+          <w:sz w:val="24"/>
+          <w:szCs w:val="24"/>
+          <w:lang w:val="en-US"/>
+        </w:rPr>
+      </w:pPr>
+    </w:p>
+    <w:p>
+      <w:pPr>
         <w:pStyle w:val="ListParagraph"/>
         <w:numPr>
           <w:ilvl w:val="0"/>
           <w:numId w:val="1"/>
         </w:numPr>
         <w:rPr>
-          <w:b/>
-          <w:sz w:val="40"/>
-          <w:lang w:val="en-US"/>
-        </w:rPr>
-      </w:pPr>
-      <w:r>
-        <w:rPr>
-          <w:b/>
-          <w:sz w:val="40"/>
-          <w:lang w:val="en-US"/>
-        </w:rPr>
+          <w:sz w:val="36"/>
+          <w:lang w:val="en-US"/>
+        </w:rPr>
+      </w:pPr>
+      <w:r>
+        <w:rPr>
+          <w:sz w:val="36"/>
+          <w:lang w:val="en-US"/>
+        </w:rPr>
+        <w:lastRenderedPageBreak/>
         <w:t>Architectures</w:t>
       </w:r>
     </w:p>
@@ -4694,31 +5048,125 @@
         </w:numPr>
         <w:rPr>
           <w:b/>
-          <w:sz w:val="40"/>
+          <w:sz w:val="32"/>
           <w:lang w:val="en-US"/>
         </w:rPr>
       </w:pPr>
       <w:proofErr w:type="spellStart"/>
       <w:r>
+        <w:rPr>
+          <w:b/>
+          <w:sz w:val="32"/>
+          <w:lang w:val="en-US"/>
+        </w:rPr>
+        <w:t>ChatterBot</w:t>
+      </w:r>
+      <w:proofErr w:type="spellEnd"/>
+    </w:p>
+    <w:p>
+      <w:pPr>
+        <w:pStyle w:val="ListParagraph"/>
+        <w:ind w:left="1440"/>
         <w:rPr>
           <w:b/>
           <w:sz w:val="40"/>
           <w:lang w:val="en-US"/>
         </w:rPr>
-        <w:t>ChatterBot</w:t>
-      </w:r>
-      <w:proofErr w:type="spellEnd"/>
+      </w:pPr>
     </w:p>
     <w:p>
       <w:pPr>
         <w:pStyle w:val="ListParagraph"/>
+        <w:keepNext/>
         <w:ind w:left="1440"/>
+      </w:pPr>
+      <w:r>
+        <w:rPr>
+          <w:b/>
+          <w:noProof/>
+          <w:sz w:val="40"/>
+          <w:lang w:val="en-US"/>
+        </w:rPr>
+        <w:drawing>
+          <wp:inline distT="0" distB="0" distL="0" distR="0" wp14:anchorId="67894398" wp14:editId="1FF32756">
+            <wp:extent cx="4859007" cy="3241905"/>
+            <wp:effectExtent l="0" t="0" r="0" b="0"/>
+            <wp:docPr id="4" name="Picture 4"/>
+            <wp:cNvGraphicFramePr>
+              <a:graphicFrameLocks xmlns:a="http://schemas.openxmlformats.org/drawingml/2006/main" noChangeAspect="1"/>
+            </wp:cNvGraphicFramePr>
+            <a:graphic xmlns:a="http://schemas.openxmlformats.org/drawingml/2006/main">
+              <a:graphicData uri="http://schemas.openxmlformats.org/drawingml/2006/picture">
+                <pic:pic xmlns:pic="http://schemas.openxmlformats.org/drawingml/2006/picture">
+                  <pic:nvPicPr>
+                    <pic:cNvPr id="4" name="ChatterBot Architecture.png"/>
+                    <pic:cNvPicPr/>
+                  </pic:nvPicPr>
+                  <pic:blipFill>
+                    <a:blip r:embed="rId31">
+                      <a:extLst>
+                        <a:ext uri="{28A0092B-C50C-407E-A947-70E740481C1C}">
+                          <a14:useLocalDpi xmlns:a14="http://schemas.microsoft.com/office/drawing/2010/main" val="0"/>
+                        </a:ext>
+                      </a:extLst>
+                    </a:blip>
+                    <a:stretch>
+                      <a:fillRect/>
+                    </a:stretch>
+                  </pic:blipFill>
+                  <pic:spPr>
+                    <a:xfrm>
+                      <a:off x="0" y="0"/>
+                      <a:ext cx="4859007" cy="3241905"/>
+                    </a:xfrm>
+                    <a:prstGeom prst="rect">
+                      <a:avLst/>
+                    </a:prstGeom>
+                  </pic:spPr>
+                </pic:pic>
+              </a:graphicData>
+            </a:graphic>
+          </wp:inline>
+        </w:drawing>
+      </w:r>
+    </w:p>
+    <w:p>
+      <w:pPr>
+        <w:pStyle w:val="Caption"/>
+        <w:ind w:left="3540" w:firstLine="708"/>
         <w:rPr>
           <w:b/>
           <w:sz w:val="40"/>
           <w:lang w:val="en-US"/>
         </w:rPr>
       </w:pPr>
+      <w:r>
+        <w:t xml:space="preserve">Figure </w:t>
+      </w:r>
+      <w:r>
+        <w:fldChar w:fldCharType="begin"/>
+      </w:r>
+      <w:r>
+        <w:instrText xml:space="preserve"> SEQ Figure \* ARABIC </w:instrText>
+      </w:r>
+      <w:r>
+        <w:fldChar w:fldCharType="separate"/>
+      </w:r>
+      <w:r>
+        <w:rPr>
+          <w:noProof/>
+        </w:rPr>
+        <w:t>12</w:t>
+      </w:r>
+      <w:r>
+        <w:rPr>
+          <w:noProof/>
+        </w:rPr>
+        <w:fldChar w:fldCharType="end"/>
+      </w:r>
+      <w:r>
+        <w:t xml:space="preserve"> - ChatterBot Architecture.</w:t>
+      </w:r>
     </w:p>
     <w:p>
       <w:pPr>
@@ -4729,25 +5177,103 @@
         </w:numPr>
         <w:rPr>
           <w:b/>
+          <w:sz w:val="32"/>
+          <w:lang w:val="en-US"/>
+        </w:rPr>
+      </w:pPr>
+      <w:r>
+        <w:rPr>
+          <w:b/>
+          <w:sz w:val="32"/>
+          <w:lang w:val="en-US"/>
+        </w:rPr>
+        <w:t>Rasa</w:t>
+      </w:r>
+    </w:p>
+    <w:p>
+      <w:pPr>
+        <w:keepNext/>
+        <w:ind w:left="1080"/>
+      </w:pPr>
+      <w:r>
+        <w:rPr>
+          <w:b/>
+          <w:noProof/>
           <w:sz w:val="40"/>
           <w:lang w:val="en-US"/>
         </w:rPr>
-      </w:pPr>
-      <w:r>
-        <w:rPr>
-          <w:b/>
-          <w:sz w:val="40"/>
-          <w:lang w:val="en-US"/>
-        </w:rPr>
-        <w:t>Rasa</w:t>
-      </w:r>
-    </w:p>
-    <w:p>
-      <w:pPr>
-        <w:pStyle w:val="ListParagraph"/>
-        <w:rPr>
-          <w:b/>
-          <w:sz w:val="40"/>
+        <w:drawing>
+          <wp:inline distT="0" distB="0" distL="0" distR="0" wp14:anchorId="6222A697" wp14:editId="665DD475">
+            <wp:extent cx="5110529" cy="3035300"/>
+            <wp:effectExtent l="0" t="0" r="0" b="0"/>
+            <wp:docPr id="2" name="Picture 2"/>
+            <wp:cNvGraphicFramePr>
+              <a:graphicFrameLocks xmlns:a="http://schemas.openxmlformats.org/drawingml/2006/main" noChangeAspect="1"/>
+            </wp:cNvGraphicFramePr>
+            <a:graphic xmlns:a="http://schemas.openxmlformats.org/drawingml/2006/main">
+              <a:graphicData uri="http://schemas.openxmlformats.org/drawingml/2006/picture">
+                <pic:pic xmlns:pic="http://schemas.openxmlformats.org/drawingml/2006/picture">
+                  <pic:nvPicPr>
+                    <pic:cNvPr id="2" name="Rasa architecture.png"/>
+                    <pic:cNvPicPr/>
+                  </pic:nvPicPr>
+                  <pic:blipFill>
+                    <a:blip r:embed="rId32">
+                      <a:extLst>
+                        <a:ext uri="{28A0092B-C50C-407E-A947-70E740481C1C}">
+                          <a14:useLocalDpi xmlns:a14="http://schemas.microsoft.com/office/drawing/2010/main" val="0"/>
+                        </a:ext>
+                      </a:extLst>
+                    </a:blip>
+                    <a:stretch>
+                      <a:fillRect/>
+                    </a:stretch>
+                  </pic:blipFill>
+                  <pic:spPr>
+                    <a:xfrm>
+                      <a:off x="0" y="0"/>
+                      <a:ext cx="5134192" cy="3049354"/>
+                    </a:xfrm>
+                    <a:prstGeom prst="rect">
+                      <a:avLst/>
+                    </a:prstGeom>
+                  </pic:spPr>
+                </pic:pic>
+              </a:graphicData>
+            </a:graphic>
+          </wp:inline>
+        </w:drawing>
+      </w:r>
+    </w:p>
+    <w:p>
+      <w:pPr>
+        <w:pStyle w:val="Caption"/>
+        <w:ind w:left="3540" w:firstLine="708"/>
+      </w:pPr>
+      <w:r>
+        <w:t xml:space="preserve">Figure </w:t>
+      </w:r>
+      <w:fldSimple w:instr=" SEQ Figure \* ARABIC ">
+        <w:r>
+          <w:rPr>
+            <w:noProof/>
+          </w:rPr>
+          <w:t>13</w:t>
+        </w:r>
+      </w:fldSimple>
+      <w:r>
+        <w:rPr>
+          <w:noProof/>
+        </w:rPr>
+        <w:t xml:space="preserve"> </w:t>
+      </w:r>
+      <w:r>
+        <w:t>- Rasa Architecture.</w:t>
+      </w:r>
+    </w:p>
+    <w:p>
+      <w:pPr>
+        <w:rPr>
           <w:lang w:val="en-US"/>
         </w:rPr>
       </w:pPr>
@@ -4759,18 +5285,20 @@
           <w:ilvl w:val="0"/>
           <w:numId w:val="1"/>
         </w:numPr>
+        <w:jc w:val="both"/>
         <w:rPr>
           <w:b/>
-          <w:sz w:val="40"/>
+          <w:sz w:val="36"/>
           <w:lang w:val="en-US"/>
         </w:rPr>
       </w:pPr>
       <w:r>
         <w:rPr>
           <w:b/>
-          <w:sz w:val="40"/>
-          <w:lang w:val="en-US"/>
-        </w:rPr>
+          <w:sz w:val="36"/>
+          <w:lang w:val="en-US"/>
+        </w:rPr>
+        <w:lastRenderedPageBreak/>
         <w:t>Future Work</w:t>
       </w:r>
     </w:p>
@@ -4781,19 +5309,68 @@
           <w:ilvl w:val="0"/>
           <w:numId w:val="9"/>
         </w:numPr>
-        <w:rPr>
-          <w:sz w:val="24"/>
-          <w:szCs w:val="24"/>
-          <w:lang w:val="en-US"/>
-        </w:rPr>
-      </w:pPr>
-      <w:r>
-        <w:rPr>
-          <w:sz w:val="24"/>
-          <w:szCs w:val="24"/>
-          <w:lang w:val="en-US"/>
-        </w:rPr>
-        <w:t>On the question “How much is my VAT?” (for instance), the bot understand it is regarding the last month;</w:t>
+        <w:jc w:val="both"/>
+        <w:rPr>
+          <w:sz w:val="24"/>
+          <w:szCs w:val="24"/>
+          <w:lang w:val="en-US"/>
+        </w:rPr>
+      </w:pPr>
+      <w:r>
+        <w:rPr>
+          <w:sz w:val="24"/>
+          <w:szCs w:val="24"/>
+          <w:lang w:val="en-US"/>
+        </w:rPr>
+        <w:t>On the question “How much is my VAT?” (for instance), the bot</w:t>
+      </w:r>
+      <w:r>
+        <w:rPr>
+          <w:sz w:val="24"/>
+          <w:szCs w:val="24"/>
+          <w:lang w:val="en-US"/>
+        </w:rPr>
+        <w:t xml:space="preserve"> should</w:t>
+      </w:r>
+      <w:r>
+        <w:rPr>
+          <w:sz w:val="24"/>
+          <w:szCs w:val="24"/>
+          <w:lang w:val="en-US"/>
+        </w:rPr>
+        <w:t xml:space="preserve"> understand </w:t>
+      </w:r>
+      <w:r>
+        <w:rPr>
+          <w:sz w:val="24"/>
+          <w:szCs w:val="24"/>
+          <w:lang w:val="en-US"/>
+        </w:rPr>
+        <w:t xml:space="preserve">that </w:t>
+      </w:r>
+      <w:r>
+        <w:rPr>
+          <w:sz w:val="24"/>
+          <w:szCs w:val="24"/>
+          <w:lang w:val="en-US"/>
+        </w:rPr>
+        <w:t xml:space="preserve">it is </w:t>
+      </w:r>
+      <w:r>
+        <w:rPr>
+          <w:sz w:val="24"/>
+          <w:szCs w:val="24"/>
+          <w:lang w:val="en-US"/>
+        </w:rPr>
+        <w:t>implicit that it is regarding</w:t>
+      </w:r>
+      <w:r>
+        <w:rPr>
+          <w:sz w:val="24"/>
+          <w:szCs w:val="24"/>
+          <w:lang w:val="en-US"/>
+        </w:rPr>
+        <w:t xml:space="preserve"> the last month;</w:t>
       </w:r>
     </w:p>
     <w:p>
@@ -4803,19 +5380,52 @@
           <w:ilvl w:val="0"/>
           <w:numId w:val="9"/>
         </w:numPr>
-        <w:rPr>
-          <w:sz w:val="24"/>
-          <w:szCs w:val="24"/>
-          <w:lang w:val="en-US"/>
-        </w:rPr>
-      </w:pPr>
-      <w:r>
-        <w:rPr>
-          <w:sz w:val="24"/>
-          <w:szCs w:val="24"/>
-          <w:lang w:val="en-US"/>
-        </w:rPr>
-        <w:t>There is a possibility to add date key to the question, for example “How much is my VAT for April 2021?”;</w:t>
+        <w:jc w:val="both"/>
+        <w:rPr>
+          <w:sz w:val="24"/>
+          <w:szCs w:val="24"/>
+          <w:lang w:val="en-US"/>
+        </w:rPr>
+      </w:pPr>
+      <w:r>
+        <w:rPr>
+          <w:sz w:val="24"/>
+          <w:szCs w:val="24"/>
+          <w:lang w:val="en-US"/>
+        </w:rPr>
+        <w:t xml:space="preserve">The possibility </w:t>
+      </w:r>
+      <w:r>
+        <w:rPr>
+          <w:sz w:val="24"/>
+          <w:szCs w:val="24"/>
+          <w:lang w:val="en-US"/>
+        </w:rPr>
+        <w:t>of</w:t>
+      </w:r>
+      <w:r>
+        <w:rPr>
+          <w:sz w:val="24"/>
+          <w:szCs w:val="24"/>
+          <w:lang w:val="en-US"/>
+        </w:rPr>
+        <w:t xml:space="preserve"> add</w:t>
+      </w:r>
+      <w:r>
+        <w:rPr>
+          <w:sz w:val="24"/>
+          <w:szCs w:val="24"/>
+          <w:lang w:val="en-US"/>
+        </w:rPr>
+        <w:t>ing</w:t>
+      </w:r>
+      <w:r>
+        <w:rPr>
+          <w:sz w:val="24"/>
+          <w:szCs w:val="24"/>
+          <w:lang w:val="en-US"/>
+        </w:rPr>
+        <w:t xml:space="preserve"> date key to the question, for example “How much is my VAT for April 2021?”;</w:t>
       </w:r>
     </w:p>
     <w:p>
@@ -4825,6 +5435,7 @@
           <w:ilvl w:val="0"/>
           <w:numId w:val="9"/>
         </w:numPr>
+        <w:jc w:val="both"/>
         <w:rPr>
           <w:sz w:val="24"/>
           <w:szCs w:val="24"/>
@@ -4853,17 +5464,39 @@
           <w:szCs w:val="24"/>
           <w:lang w:val="en-US"/>
         </w:rPr>
-        <w:t xml:space="preserve"> some</w:t>
-      </w:r>
-      <w:bookmarkStart w:id="0" w:name="_GoBack"/>
-      <w:bookmarkEnd w:id="0"/>
-      <w:r>
-        <w:rPr>
-          <w:sz w:val="24"/>
-          <w:szCs w:val="24"/>
-          <w:lang w:val="en-US"/>
-        </w:rPr>
-        <w:t xml:space="preserve"> date or some information that there is no on database, the bot answers with an error message; </w:t>
+        <w:t xml:space="preserve"> some date or some information that there is no</w:t>
+      </w:r>
+      <w:r>
+        <w:rPr>
+          <w:sz w:val="24"/>
+          <w:szCs w:val="24"/>
+          <w:lang w:val="en-US"/>
+        </w:rPr>
+        <w:t>t</w:t>
+      </w:r>
+      <w:r>
+        <w:rPr>
+          <w:sz w:val="24"/>
+          <w:szCs w:val="24"/>
+          <w:lang w:val="en-US"/>
+        </w:rPr>
+        <w:t xml:space="preserve"> on </w:t>
+      </w:r>
+      <w:r>
+        <w:rPr>
+          <w:sz w:val="24"/>
+          <w:szCs w:val="24"/>
+          <w:lang w:val="en-US"/>
+        </w:rPr>
+        <w:t xml:space="preserve">the </w:t>
+      </w:r>
+      <w:r>
+        <w:rPr>
+          <w:sz w:val="24"/>
+          <w:szCs w:val="24"/>
+          <w:lang w:val="en-US"/>
+        </w:rPr>
+        <w:t xml:space="preserve">database, the bot answers with an error message; </w:t>
       </w:r>
     </w:p>
     <w:p>
@@ -4873,19 +5506,100 @@
           <w:ilvl w:val="0"/>
           <w:numId w:val="9"/>
         </w:numPr>
-        <w:rPr>
-          <w:sz w:val="24"/>
-          <w:szCs w:val="24"/>
-          <w:lang w:val="en-US"/>
-        </w:rPr>
-      </w:pPr>
-      <w:r>
-        <w:rPr>
-          <w:sz w:val="24"/>
-          <w:szCs w:val="24"/>
-          <w:lang w:val="en-US"/>
-        </w:rPr>
-        <w:t>The bot gives a suggestion way to the user follows. For instance, the user press 1 to ask questions about only obligations and 2 to ask questions about only insights and then, the bot only get data about that certain topic;</w:t>
+        <w:jc w:val="both"/>
+        <w:rPr>
+          <w:sz w:val="24"/>
+          <w:szCs w:val="24"/>
+          <w:lang w:val="en-US"/>
+        </w:rPr>
+      </w:pPr>
+      <w:r>
+        <w:rPr>
+          <w:sz w:val="24"/>
+          <w:szCs w:val="24"/>
+          <w:lang w:val="en-US"/>
+        </w:rPr>
+        <w:t xml:space="preserve">The bot gives a suggestion </w:t>
+      </w:r>
+      <w:r>
+        <w:rPr>
+          <w:sz w:val="24"/>
+          <w:szCs w:val="24"/>
+          <w:lang w:val="en-US"/>
+        </w:rPr>
+        <w:t>of the questioning path</w:t>
+      </w:r>
+      <w:r>
+        <w:rPr>
+          <w:sz w:val="24"/>
+          <w:szCs w:val="24"/>
+          <w:lang w:val="en-US"/>
+        </w:rPr>
+        <w:t xml:space="preserve"> </w:t>
+      </w:r>
+      <w:r>
+        <w:rPr>
+          <w:sz w:val="24"/>
+          <w:szCs w:val="24"/>
+          <w:lang w:val="en-US"/>
+        </w:rPr>
+        <w:t>for</w:t>
+      </w:r>
+      <w:r>
+        <w:rPr>
+          <w:sz w:val="24"/>
+          <w:szCs w:val="24"/>
+          <w:lang w:val="en-US"/>
+        </w:rPr>
+        <w:t xml:space="preserve"> the user</w:t>
+      </w:r>
+      <w:r>
+        <w:rPr>
+          <w:sz w:val="24"/>
+          <w:szCs w:val="24"/>
+          <w:lang w:val="en-US"/>
+        </w:rPr>
+        <w:t xml:space="preserve"> to</w:t>
+      </w:r>
+      <w:r>
+        <w:rPr>
+          <w:sz w:val="24"/>
+          <w:szCs w:val="24"/>
+          <w:lang w:val="en-US"/>
+        </w:rPr>
+        <w:t xml:space="preserve"> follow. For instance, the user press</w:t>
+      </w:r>
+      <w:r>
+        <w:rPr>
+          <w:sz w:val="24"/>
+          <w:szCs w:val="24"/>
+          <w:lang w:val="en-US"/>
+        </w:rPr>
+        <w:t>es</w:t>
+      </w:r>
+      <w:r>
+        <w:rPr>
+          <w:sz w:val="24"/>
+          <w:szCs w:val="24"/>
+          <w:lang w:val="en-US"/>
+        </w:rPr>
+        <w:t xml:space="preserve"> 1 to ask questions about obligations and 2 to ask questions about insights and then, the bot only get</w:t>
+      </w:r>
+      <w:r>
+        <w:rPr>
+          <w:sz w:val="24"/>
+          <w:szCs w:val="24"/>
+          <w:lang w:val="en-US"/>
+        </w:rPr>
+        <w:t>s</w:t>
+      </w:r>
+      <w:r>
+        <w:rPr>
+          <w:sz w:val="24"/>
+          <w:szCs w:val="24"/>
+          <w:lang w:val="en-US"/>
+        </w:rPr>
+        <w:t xml:space="preserve"> data about that certain topic;</w:t>
       </w:r>
     </w:p>
     <w:p>
@@ -4895,19 +5609,68 @@
           <w:ilvl w:val="0"/>
           <w:numId w:val="9"/>
         </w:numPr>
-        <w:rPr>
-          <w:sz w:val="24"/>
-          <w:szCs w:val="24"/>
-          <w:lang w:val="en-US"/>
-        </w:rPr>
-      </w:pPr>
-      <w:r>
-        <w:rPr>
-          <w:sz w:val="24"/>
-          <w:szCs w:val="24"/>
-          <w:lang w:val="en-US"/>
-        </w:rPr>
-        <w:t>Train more the bot in order to the bot always understand the keywords despite sometimes these keywords are wrongly written</w:t>
+        <w:jc w:val="both"/>
+        <w:rPr>
+          <w:sz w:val="24"/>
+          <w:szCs w:val="24"/>
+          <w:lang w:val="en-US"/>
+        </w:rPr>
+      </w:pPr>
+      <w:r>
+        <w:rPr>
+          <w:sz w:val="24"/>
+          <w:szCs w:val="24"/>
+          <w:lang w:val="en-US"/>
+        </w:rPr>
+        <w:t xml:space="preserve">Train more the bot in order </w:t>
+      </w:r>
+      <w:r>
+        <w:rPr>
+          <w:sz w:val="24"/>
+          <w:szCs w:val="24"/>
+          <w:lang w:val="en-US"/>
+        </w:rPr>
+        <w:t>for</w:t>
+      </w:r>
+      <w:r>
+        <w:rPr>
+          <w:sz w:val="24"/>
+          <w:szCs w:val="24"/>
+          <w:lang w:val="en-US"/>
+        </w:rPr>
+        <w:t xml:space="preserve"> the bot </w:t>
+      </w:r>
+      <w:r>
+        <w:rPr>
+          <w:sz w:val="24"/>
+          <w:szCs w:val="24"/>
+          <w:lang w:val="en-US"/>
+        </w:rPr>
+        <w:t xml:space="preserve">to </w:t>
+      </w:r>
+      <w:r>
+        <w:rPr>
+          <w:sz w:val="24"/>
+          <w:szCs w:val="24"/>
+          <w:lang w:val="en-US"/>
+        </w:rPr>
+        <w:t xml:space="preserve">always understand the keywords despite sometimes </w:t>
+      </w:r>
+      <w:r>
+        <w:rPr>
+          <w:sz w:val="24"/>
+          <w:szCs w:val="24"/>
+          <w:lang w:val="en-US"/>
+        </w:rPr>
+        <w:t>being</w:t>
+      </w:r>
+      <w:r>
+        <w:rPr>
+          <w:sz w:val="24"/>
+          <w:szCs w:val="24"/>
+          <w:lang w:val="en-US"/>
+        </w:rPr>
+        <w:t xml:space="preserve"> wrongly written</w:t>
       </w:r>
       <w:r>
         <w:rPr>
@@ -4925,21 +5688,40 @@
           <w:ilvl w:val="0"/>
           <w:numId w:val="9"/>
         </w:numPr>
-        <w:rPr>
-          <w:sz w:val="24"/>
-          <w:szCs w:val="24"/>
-          <w:lang w:val="en-US"/>
-        </w:rPr>
-      </w:pPr>
-      <w:r>
-        <w:rPr>
-          <w:sz w:val="24"/>
-          <w:szCs w:val="24"/>
-          <w:lang w:val="en-US"/>
-        </w:rPr>
-        <w:t xml:space="preserve">Become the chatbot an AI Voice Assistant (this link can be useful if you do not have installation problems like me: </w:t>
-      </w:r>
-      <w:hyperlink r:id="rId30" w:history="1">
+        <w:jc w:val="both"/>
+        <w:rPr>
+          <w:sz w:val="24"/>
+          <w:szCs w:val="24"/>
+          <w:lang w:val="en-US"/>
+        </w:rPr>
+      </w:pPr>
+      <w:r>
+        <w:rPr>
+          <w:sz w:val="24"/>
+          <w:szCs w:val="24"/>
+          <w:lang w:val="en-US"/>
+        </w:rPr>
+        <w:t>Add voice to</w:t>
+      </w:r>
+      <w:r>
+        <w:rPr>
+          <w:sz w:val="24"/>
+          <w:szCs w:val="24"/>
+          <w:lang w:val="en-US"/>
+        </w:rPr>
+        <w:t xml:space="preserve"> the chatbot</w:t>
+      </w:r>
+      <w:bookmarkStart w:id="0" w:name="_GoBack"/>
+      <w:bookmarkEnd w:id="0"/>
+      <w:r>
+        <w:rPr>
+          <w:sz w:val="24"/>
+          <w:szCs w:val="24"/>
+          <w:lang w:val="en-US"/>
+        </w:rPr>
+        <w:t xml:space="preserve"> (this link can be useful if you do not have installation problems like me: </w:t>
+      </w:r>
+      <w:hyperlink r:id="rId33" w:history="1">
         <w:r>
           <w:rPr>
             <w:rStyle w:val="Hyperlink"/>
@@ -5463,8 +6245,8 @@
   <w:abstractNum w:abstractNumId="4" w15:restartNumberingAfterBreak="0">
     <w:nsid w:val="40327D78"/>
     <w:multiLevelType w:val="hybridMultilevel"/>
-    <w:tmpl w:val="4C665628"/>
-    <w:lvl w:ilvl="0" w:tplc="BC0237F8">
+    <w:tmpl w:val="DD7C9EEE"/>
+    <w:lvl w:ilvl="0" w:tplc="BDB68CF0">
       <w:start w:val="1"/>
       <w:numFmt w:val="decimal"/>
       <w:lvlText w:val="%1."/>
@@ -5473,11 +6255,12 @@
         <w:ind w:left="720" w:hanging="360"/>
       </w:pPr>
       <w:rPr>
-        <w:sz w:val="40"/>
+        <w:sz w:val="36"/>
         <w:szCs w:val="40"/>
-      </w:rPr>
-    </w:lvl>
-    <w:lvl w:ilvl="1" w:tplc="0BB68832">
+        <w:lang w:val="pt-PT"/>
+      </w:rPr>
+    </w:lvl>
+    <w:lvl w:ilvl="1" w:tplc="C0DC701C">
       <w:start w:val="1"/>
       <w:numFmt w:val="lowerLetter"/>
       <w:lvlText w:val="%2."/>
@@ -5486,7 +6269,7 @@
         <w:ind w:left="1440" w:hanging="360"/>
       </w:pPr>
       <w:rPr>
-        <w:sz w:val="36"/>
+        <w:sz w:val="32"/>
         <w:szCs w:val="40"/>
       </w:rPr>
     </w:lvl>
@@ -7090,7 +7873,7 @@
 </file>
 
 <file path=customXml/itemProps1.xml><?xml version="1.0" encoding="utf-8"?>
-<ds:datastoreItem xmlns:ds="http://schemas.openxmlformats.org/officeDocument/2006/customXml" ds:itemID="{8544A22B-E4A7-4DC6-B145-7FD9E81392EC}">
+<ds:datastoreItem xmlns:ds="http://schemas.openxmlformats.org/officeDocument/2006/customXml" ds:itemID="{44D38B76-1974-4BD2-B619-65BA36F0D680}">
   <ds:schemaRefs>
     <ds:schemaRef ds:uri="http://schemas.openxmlformats.org/officeDocument/2006/bibliography"/>
   </ds:schemaRefs>

</xml_diff>